<commit_message>
Implémentation des quotas, et des clés d'api.
Reste à tester et déboguer.
</commit_message>
<xml_diff>
--- a/ProjetPartie1/Projet Partie1.docx
+++ b/ProjetPartie1/Projet Partie1.docx
@@ -748,16 +748,16 @@
           <w:color w:val="0F243E" w:themeColor="text2" w:themeShade="80"/>
           <w:sz w:val="24"/>
           <w:szCs w:val="20"/>
-          <w:highlight w:val="yellow"/>
-        </w:rPr>
-      </w:pPr>
-      <w:r>
-        <w:rPr>
-          <w:bCs/>
-          <w:color w:val="0F243E" w:themeColor="text2" w:themeShade="80"/>
-          <w:sz w:val="24"/>
-          <w:szCs w:val="20"/>
-          <w:highlight w:val="yellow"/>
+          <w:highlight w:val="green"/>
+        </w:rPr>
+      </w:pPr>
+      <w:r>
+        <w:rPr>
+          <w:bCs/>
+          <w:color w:val="0F243E" w:themeColor="text2" w:themeShade="80"/>
+          <w:sz w:val="24"/>
+          <w:szCs w:val="20"/>
+          <w:highlight w:val="green"/>
         </w:rPr>
         <w:t>Ajouter un nouvel auteur</w:t>
       </w:r>
@@ -767,7 +767,7 @@
           <w:color w:val="0F243E" w:themeColor="text2" w:themeShade="80"/>
           <w:sz w:val="24"/>
           <w:szCs w:val="20"/>
-          <w:highlight w:val="yellow"/>
+          <w:highlight w:val="green"/>
         </w:rPr>
         <w:t>.</w:t>
       </w:r>
@@ -777,7 +777,7 @@
           <w:color w:val="0F243E" w:themeColor="text2" w:themeShade="80"/>
           <w:sz w:val="24"/>
           <w:szCs w:val="20"/>
-          <w:highlight w:val="yellow"/>
+          <w:highlight w:val="green"/>
         </w:rPr>
         <w:t xml:space="preserve"> </w:t>
       </w:r>
@@ -795,16 +795,16 @@
           <w:color w:val="0F243E" w:themeColor="text2" w:themeShade="80"/>
           <w:sz w:val="24"/>
           <w:szCs w:val="20"/>
-          <w:highlight w:val="yellow"/>
-        </w:rPr>
-      </w:pPr>
-      <w:r>
-        <w:rPr>
-          <w:bCs/>
-          <w:color w:val="0F243E" w:themeColor="text2" w:themeShade="80"/>
-          <w:sz w:val="24"/>
-          <w:szCs w:val="20"/>
-          <w:highlight w:val="yellow"/>
+          <w:highlight w:val="green"/>
+        </w:rPr>
+      </w:pPr>
+      <w:r>
+        <w:rPr>
+          <w:bCs/>
+          <w:color w:val="0F243E" w:themeColor="text2" w:themeShade="80"/>
+          <w:sz w:val="24"/>
+          <w:szCs w:val="20"/>
+          <w:highlight w:val="green"/>
         </w:rPr>
         <w:t>Modifier un auteur existant</w:t>
       </w:r>
@@ -814,7 +814,7 @@
           <w:color w:val="0F243E" w:themeColor="text2" w:themeShade="80"/>
           <w:sz w:val="24"/>
           <w:szCs w:val="20"/>
-          <w:highlight w:val="yellow"/>
+          <w:highlight w:val="green"/>
         </w:rPr>
         <w:t>.</w:t>
       </w:r>
@@ -832,16 +832,16 @@
           <w:color w:val="0F243E" w:themeColor="text2" w:themeShade="80"/>
           <w:sz w:val="24"/>
           <w:szCs w:val="20"/>
-          <w:highlight w:val="yellow"/>
-        </w:rPr>
-      </w:pPr>
-      <w:r>
-        <w:rPr>
-          <w:bCs/>
-          <w:color w:val="0F243E" w:themeColor="text2" w:themeShade="80"/>
-          <w:sz w:val="24"/>
-          <w:szCs w:val="20"/>
-          <w:highlight w:val="yellow"/>
+          <w:highlight w:val="green"/>
+        </w:rPr>
+      </w:pPr>
+      <w:r>
+        <w:rPr>
+          <w:bCs/>
+          <w:color w:val="0F243E" w:themeColor="text2" w:themeShade="80"/>
+          <w:sz w:val="24"/>
+          <w:szCs w:val="20"/>
+          <w:highlight w:val="green"/>
         </w:rPr>
         <w:t>Supprimer un auteur existant</w:t>
       </w:r>
@@ -851,7 +851,7 @@
           <w:color w:val="0F243E" w:themeColor="text2" w:themeShade="80"/>
           <w:sz w:val="24"/>
           <w:szCs w:val="20"/>
-          <w:highlight w:val="yellow"/>
+          <w:highlight w:val="green"/>
         </w:rPr>
         <w:t>.</w:t>
       </w:r>
@@ -869,14 +869,16 @@
           <w:color w:val="0F243E" w:themeColor="text2" w:themeShade="80"/>
           <w:sz w:val="24"/>
           <w:szCs w:val="20"/>
-        </w:rPr>
-      </w:pPr>
-      <w:r>
-        <w:rPr>
-          <w:bCs/>
-          <w:color w:val="0F243E" w:themeColor="text2" w:themeShade="80"/>
-          <w:sz w:val="24"/>
-          <w:szCs w:val="20"/>
+          <w:highlight w:val="green"/>
+        </w:rPr>
+      </w:pPr>
+      <w:r>
+        <w:rPr>
+          <w:bCs/>
+          <w:color w:val="0F243E" w:themeColor="text2" w:themeShade="80"/>
+          <w:sz w:val="24"/>
+          <w:szCs w:val="20"/>
+          <w:highlight w:val="green"/>
         </w:rPr>
         <w:t>Seulement s’il n’est pas associé à un livre</w:t>
       </w:r>
@@ -886,6 +888,7 @@
           <w:color w:val="0F243E" w:themeColor="text2" w:themeShade="80"/>
           <w:sz w:val="24"/>
           <w:szCs w:val="20"/>
+          <w:highlight w:val="green"/>
         </w:rPr>
         <w:t>.</w:t>
       </w:r>
@@ -903,16 +906,16 @@
           <w:color w:val="0F243E" w:themeColor="text2" w:themeShade="80"/>
           <w:sz w:val="24"/>
           <w:szCs w:val="20"/>
-          <w:highlight w:val="yellow"/>
-        </w:rPr>
-      </w:pPr>
-      <w:r>
-        <w:rPr>
-          <w:bCs/>
-          <w:color w:val="0F243E" w:themeColor="text2" w:themeShade="80"/>
-          <w:sz w:val="24"/>
-          <w:szCs w:val="20"/>
-          <w:highlight w:val="yellow"/>
+          <w:highlight w:val="green"/>
+        </w:rPr>
+      </w:pPr>
+      <w:r>
+        <w:rPr>
+          <w:bCs/>
+          <w:color w:val="0F243E" w:themeColor="text2" w:themeShade="80"/>
+          <w:sz w:val="24"/>
+          <w:szCs w:val="20"/>
+          <w:highlight w:val="green"/>
         </w:rPr>
         <w:t>Récupérer les informations d'un auteur</w:t>
       </w:r>
@@ -922,7 +925,7 @@
           <w:color w:val="0F243E" w:themeColor="text2" w:themeShade="80"/>
           <w:sz w:val="24"/>
           <w:szCs w:val="20"/>
-          <w:highlight w:val="yellow"/>
+          <w:highlight w:val="green"/>
         </w:rPr>
         <w:t>.</w:t>
       </w:r>
@@ -940,16 +943,16 @@
           <w:color w:val="0F243E" w:themeColor="text2" w:themeShade="80"/>
           <w:sz w:val="24"/>
           <w:szCs w:val="20"/>
-          <w:highlight w:val="yellow"/>
-        </w:rPr>
-      </w:pPr>
-      <w:r>
-        <w:rPr>
-          <w:bCs/>
-          <w:color w:val="0F243E" w:themeColor="text2" w:themeShade="80"/>
-          <w:sz w:val="24"/>
-          <w:szCs w:val="20"/>
-          <w:highlight w:val="yellow"/>
+          <w:highlight w:val="green"/>
+        </w:rPr>
+      </w:pPr>
+      <w:r>
+        <w:rPr>
+          <w:bCs/>
+          <w:color w:val="0F243E" w:themeColor="text2" w:themeShade="80"/>
+          <w:sz w:val="24"/>
+          <w:szCs w:val="20"/>
+          <w:highlight w:val="green"/>
         </w:rPr>
         <w:t>Récupérer la liste complète des auteurs</w:t>
       </w:r>
@@ -959,7 +962,7 @@
           <w:color w:val="0F243E" w:themeColor="text2" w:themeShade="80"/>
           <w:sz w:val="24"/>
           <w:szCs w:val="20"/>
-          <w:highlight w:val="yellow"/>
+          <w:highlight w:val="green"/>
         </w:rPr>
         <w:t>.</w:t>
       </w:r>
@@ -1061,14 +1064,16 @@
           <w:color w:val="0F243E" w:themeColor="text2" w:themeShade="80"/>
           <w:sz w:val="24"/>
           <w:szCs w:val="20"/>
-        </w:rPr>
-      </w:pPr>
-      <w:r>
-        <w:rPr>
-          <w:bCs/>
-          <w:color w:val="0F243E" w:themeColor="text2" w:themeShade="80"/>
-          <w:sz w:val="24"/>
-          <w:szCs w:val="20"/>
+          <w:highlight w:val="green"/>
+        </w:rPr>
+      </w:pPr>
+      <w:r>
+        <w:rPr>
+          <w:bCs/>
+          <w:color w:val="0F243E" w:themeColor="text2" w:themeShade="80"/>
+          <w:sz w:val="24"/>
+          <w:szCs w:val="20"/>
+          <w:highlight w:val="green"/>
         </w:rPr>
         <w:t>Ajouter un nouveau livre</w:t>
       </w:r>
@@ -1078,6 +1083,7 @@
           <w:color w:val="0F243E" w:themeColor="text2" w:themeShade="80"/>
           <w:sz w:val="24"/>
           <w:szCs w:val="20"/>
+          <w:highlight w:val="green"/>
         </w:rPr>
         <w:t>.</w:t>
       </w:r>
@@ -1095,14 +1101,16 @@
           <w:color w:val="0F243E" w:themeColor="text2" w:themeShade="80"/>
           <w:sz w:val="24"/>
           <w:szCs w:val="20"/>
-        </w:rPr>
-      </w:pPr>
-      <w:r>
-        <w:rPr>
-          <w:bCs/>
-          <w:color w:val="0F243E" w:themeColor="text2" w:themeShade="80"/>
-          <w:sz w:val="24"/>
-          <w:szCs w:val="20"/>
+          <w:highlight w:val="green"/>
+        </w:rPr>
+      </w:pPr>
+      <w:r>
+        <w:rPr>
+          <w:bCs/>
+          <w:color w:val="0F243E" w:themeColor="text2" w:themeShade="80"/>
+          <w:sz w:val="24"/>
+          <w:szCs w:val="20"/>
+          <w:highlight w:val="green"/>
         </w:rPr>
         <w:t>Modifier un livre existant</w:t>
       </w:r>
@@ -1112,6 +1120,7 @@
           <w:color w:val="0F243E" w:themeColor="text2" w:themeShade="80"/>
           <w:sz w:val="24"/>
           <w:szCs w:val="20"/>
+          <w:highlight w:val="green"/>
         </w:rPr>
         <w:t>.</w:t>
       </w:r>
@@ -1126,26 +1135,26 @@
         <w:jc w:val="both"/>
         <w:rPr>
           <w:bCs/>
-          <w:color w:val="0F243E" w:themeColor="text2" w:themeShade="80"/>
-          <w:sz w:val="24"/>
-          <w:szCs w:val="20"/>
-        </w:rPr>
-      </w:pPr>
-      <w:r>
-        <w:rPr>
-          <w:bCs/>
-          <w:color w:val="0F243E" w:themeColor="text2" w:themeShade="80"/>
-          <w:sz w:val="24"/>
-          <w:szCs w:val="20"/>
+          <w:sz w:val="24"/>
+          <w:szCs w:val="20"/>
+          <w:highlight w:val="green"/>
+        </w:rPr>
+      </w:pPr>
+      <w:r>
+        <w:rPr>
+          <w:bCs/>
+          <w:sz w:val="24"/>
+          <w:szCs w:val="20"/>
+          <w:highlight w:val="green"/>
         </w:rPr>
         <w:t>Supprimer un livre existant</w:t>
       </w:r>
       <w:r>
         <w:rPr>
           <w:bCs/>
-          <w:color w:val="0F243E" w:themeColor="text2" w:themeShade="80"/>
-          <w:sz w:val="24"/>
-          <w:szCs w:val="20"/>
+          <w:sz w:val="24"/>
+          <w:szCs w:val="20"/>
+          <w:highlight w:val="green"/>
         </w:rPr>
         <w:t>.</w:t>
       </w:r>
@@ -1160,26 +1169,26 @@
         <w:jc w:val="both"/>
         <w:rPr>
           <w:bCs/>
-          <w:color w:val="0F243E" w:themeColor="text2" w:themeShade="80"/>
-          <w:sz w:val="24"/>
-          <w:szCs w:val="20"/>
-        </w:rPr>
-      </w:pPr>
-      <w:r>
-        <w:rPr>
-          <w:bCs/>
-          <w:color w:val="0F243E" w:themeColor="text2" w:themeShade="80"/>
-          <w:sz w:val="24"/>
-          <w:szCs w:val="20"/>
+          <w:sz w:val="24"/>
+          <w:szCs w:val="20"/>
+          <w:highlight w:val="green"/>
+        </w:rPr>
+      </w:pPr>
+      <w:r>
+        <w:rPr>
+          <w:bCs/>
+          <w:sz w:val="24"/>
+          <w:szCs w:val="20"/>
+          <w:highlight w:val="green"/>
         </w:rPr>
         <w:t>Seulement s’il n’a jamais été emprunté</w:t>
       </w:r>
       <w:r>
         <w:rPr>
           <w:bCs/>
-          <w:color w:val="0F243E" w:themeColor="text2" w:themeShade="80"/>
-          <w:sz w:val="24"/>
-          <w:szCs w:val="20"/>
+          <w:sz w:val="24"/>
+          <w:szCs w:val="20"/>
+          <w:highlight w:val="green"/>
         </w:rPr>
         <w:t>.</w:t>
       </w:r>
@@ -1197,14 +1206,16 @@
           <w:color w:val="0F243E" w:themeColor="text2" w:themeShade="80"/>
           <w:sz w:val="24"/>
           <w:szCs w:val="20"/>
-        </w:rPr>
-      </w:pPr>
-      <w:r>
-        <w:rPr>
-          <w:bCs/>
-          <w:color w:val="0F243E" w:themeColor="text2" w:themeShade="80"/>
-          <w:sz w:val="24"/>
-          <w:szCs w:val="20"/>
+          <w:highlight w:val="green"/>
+        </w:rPr>
+      </w:pPr>
+      <w:r>
+        <w:rPr>
+          <w:bCs/>
+          <w:color w:val="0F243E" w:themeColor="text2" w:themeShade="80"/>
+          <w:sz w:val="24"/>
+          <w:szCs w:val="20"/>
+          <w:highlight w:val="green"/>
         </w:rPr>
         <w:t>Récupérer les informations d'un livre</w:t>
       </w:r>
@@ -1214,6 +1225,7 @@
           <w:color w:val="0F243E" w:themeColor="text2" w:themeShade="80"/>
           <w:sz w:val="24"/>
           <w:szCs w:val="20"/>
+          <w:highlight w:val="green"/>
         </w:rPr>
         <w:t>.</w:t>
       </w:r>
@@ -1231,14 +1243,16 @@
           <w:color w:val="0F243E" w:themeColor="text2" w:themeShade="80"/>
           <w:sz w:val="24"/>
           <w:szCs w:val="20"/>
-        </w:rPr>
-      </w:pPr>
-      <w:r>
-        <w:rPr>
-          <w:bCs/>
-          <w:color w:val="0F243E" w:themeColor="text2" w:themeShade="80"/>
-          <w:sz w:val="24"/>
-          <w:szCs w:val="20"/>
+          <w:highlight w:val="green"/>
+        </w:rPr>
+      </w:pPr>
+      <w:r>
+        <w:rPr>
+          <w:bCs/>
+          <w:color w:val="0F243E" w:themeColor="text2" w:themeShade="80"/>
+          <w:sz w:val="24"/>
+          <w:szCs w:val="20"/>
+          <w:highlight w:val="green"/>
         </w:rPr>
         <w:t>Récupérer la liste des livres d'un auteur</w:t>
       </w:r>
@@ -1248,6 +1262,7 @@
           <w:color w:val="0F243E" w:themeColor="text2" w:themeShade="80"/>
           <w:sz w:val="24"/>
           <w:szCs w:val="20"/>
+          <w:highlight w:val="green"/>
         </w:rPr>
         <w:t>.</w:t>
       </w:r>
@@ -1265,14 +1280,16 @@
           <w:color w:val="0F243E" w:themeColor="text2" w:themeShade="80"/>
           <w:sz w:val="24"/>
           <w:szCs w:val="20"/>
-        </w:rPr>
-      </w:pPr>
-      <w:r>
-        <w:rPr>
-          <w:bCs/>
-          <w:color w:val="0F243E" w:themeColor="text2" w:themeShade="80"/>
-          <w:sz w:val="24"/>
-          <w:szCs w:val="20"/>
+          <w:highlight w:val="green"/>
+        </w:rPr>
+      </w:pPr>
+      <w:r>
+        <w:rPr>
+          <w:bCs/>
+          <w:color w:val="0F243E" w:themeColor="text2" w:themeShade="80"/>
+          <w:sz w:val="24"/>
+          <w:szCs w:val="20"/>
+          <w:highlight w:val="green"/>
         </w:rPr>
         <w:t>Récupérer la liste des livres d'une catégorie</w:t>
       </w:r>
@@ -1282,6 +1299,7 @@
           <w:color w:val="0F243E" w:themeColor="text2" w:themeShade="80"/>
           <w:sz w:val="24"/>
           <w:szCs w:val="20"/>
+          <w:highlight w:val="green"/>
         </w:rPr>
         <w:t>.</w:t>
       </w:r>
@@ -1299,14 +1317,16 @@
           <w:color w:val="0F243E" w:themeColor="text2" w:themeShade="80"/>
           <w:sz w:val="24"/>
           <w:szCs w:val="20"/>
-        </w:rPr>
-      </w:pPr>
-      <w:r>
-        <w:rPr>
-          <w:bCs/>
-          <w:color w:val="0F243E" w:themeColor="text2" w:themeShade="80"/>
-          <w:sz w:val="24"/>
-          <w:szCs w:val="20"/>
+          <w:highlight w:val="green"/>
+        </w:rPr>
+      </w:pPr>
+      <w:r>
+        <w:rPr>
+          <w:bCs/>
+          <w:color w:val="0F243E" w:themeColor="text2" w:themeShade="80"/>
+          <w:sz w:val="24"/>
+          <w:szCs w:val="20"/>
+          <w:highlight w:val="green"/>
         </w:rPr>
         <w:t xml:space="preserve">Récupérer la liste des livres disponibles (qui ne sont pas actuellement empruntés par </w:t>
       </w:r>
@@ -1316,6 +1336,7 @@
           <w:color w:val="0F243E" w:themeColor="text2" w:themeShade="80"/>
           <w:sz w:val="24"/>
           <w:szCs w:val="20"/>
+          <w:highlight w:val="green"/>
         </w:rPr>
         <w:t>aucun membre</w:t>
       </w:r>
@@ -1325,6 +1346,7 @@
           <w:color w:val="0F243E" w:themeColor="text2" w:themeShade="80"/>
           <w:sz w:val="24"/>
           <w:szCs w:val="20"/>
+          <w:highlight w:val="green"/>
         </w:rPr>
         <w:t>)</w:t>
       </w:r>
@@ -1334,6 +1356,7 @@
           <w:color w:val="0F243E" w:themeColor="text2" w:themeShade="80"/>
           <w:sz w:val="24"/>
           <w:szCs w:val="20"/>
+          <w:highlight w:val="green"/>
         </w:rPr>
         <w:t>.</w:t>
       </w:r>
@@ -1351,14 +1374,16 @@
           <w:color w:val="0F243E" w:themeColor="text2" w:themeShade="80"/>
           <w:sz w:val="24"/>
           <w:szCs w:val="20"/>
-        </w:rPr>
-      </w:pPr>
-      <w:r>
-        <w:rPr>
-          <w:bCs/>
-          <w:color w:val="0F243E" w:themeColor="text2" w:themeShade="80"/>
-          <w:sz w:val="24"/>
-          <w:szCs w:val="20"/>
+          <w:highlight w:val="green"/>
+        </w:rPr>
+      </w:pPr>
+      <w:r>
+        <w:rPr>
+          <w:bCs/>
+          <w:color w:val="0F243E" w:themeColor="text2" w:themeShade="80"/>
+          <w:sz w:val="24"/>
+          <w:szCs w:val="20"/>
+          <w:highlight w:val="green"/>
         </w:rPr>
         <w:t>Récupérer la liste des livres qui sont actuellement empruntés (par tous les membres)</w:t>
       </w:r>
@@ -1368,6 +1393,7 @@
           <w:color w:val="0F243E" w:themeColor="text2" w:themeShade="80"/>
           <w:sz w:val="24"/>
           <w:szCs w:val="20"/>
+          <w:highlight w:val="green"/>
         </w:rPr>
         <w:t>.</w:t>
       </w:r>
@@ -1385,14 +1411,16 @@
           <w:color w:val="0F243E" w:themeColor="text2" w:themeShade="80"/>
           <w:sz w:val="24"/>
           <w:szCs w:val="20"/>
-        </w:rPr>
-      </w:pPr>
-      <w:r>
-        <w:rPr>
-          <w:bCs/>
-          <w:color w:val="0F243E" w:themeColor="text2" w:themeShade="80"/>
-          <w:sz w:val="24"/>
-          <w:szCs w:val="20"/>
+          <w:highlight w:val="green"/>
+        </w:rPr>
+      </w:pPr>
+      <w:r>
+        <w:rPr>
+          <w:bCs/>
+          <w:color w:val="0F243E" w:themeColor="text2" w:themeShade="80"/>
+          <w:sz w:val="24"/>
+          <w:szCs w:val="20"/>
+          <w:highlight w:val="green"/>
         </w:rPr>
         <w:t>Récupérer la liste des livres qu</w:t>
       </w:r>
@@ -1402,6 +1430,7 @@
           <w:color w:val="0F243E" w:themeColor="text2" w:themeShade="80"/>
           <w:sz w:val="24"/>
           <w:szCs w:val="20"/>
+          <w:highlight w:val="green"/>
         </w:rPr>
         <w:t xml:space="preserve">i sont actuellement empruntés par </w:t>
       </w:r>
@@ -1411,6 +1440,7 @@
           <w:color w:val="0F243E" w:themeColor="text2" w:themeShade="80"/>
           <w:sz w:val="24"/>
           <w:szCs w:val="20"/>
+          <w:highlight w:val="green"/>
         </w:rPr>
         <w:t>un membre précis</w:t>
       </w:r>
@@ -1420,6 +1450,7 @@
           <w:color w:val="0F243E" w:themeColor="text2" w:themeShade="80"/>
           <w:sz w:val="24"/>
           <w:szCs w:val="20"/>
+          <w:highlight w:val="green"/>
         </w:rPr>
         <w:t>.</w:t>
       </w:r>
@@ -1437,14 +1468,16 @@
           <w:color w:val="0F243E" w:themeColor="text2" w:themeShade="80"/>
           <w:sz w:val="24"/>
           <w:szCs w:val="20"/>
-        </w:rPr>
-      </w:pPr>
-      <w:r>
-        <w:rPr>
-          <w:bCs/>
-          <w:color w:val="0F243E" w:themeColor="text2" w:themeShade="80"/>
-          <w:sz w:val="24"/>
-          <w:szCs w:val="20"/>
+          <w:highlight w:val="green"/>
+        </w:rPr>
+      </w:pPr>
+      <w:r>
+        <w:rPr>
+          <w:bCs/>
+          <w:color w:val="0F243E" w:themeColor="text2" w:themeShade="80"/>
+          <w:sz w:val="24"/>
+          <w:szCs w:val="20"/>
+          <w:highlight w:val="green"/>
         </w:rPr>
         <w:lastRenderedPageBreak/>
         <w:t>Récupérer la liste de tous les livr</w:t>
@@ -1455,6 +1488,7 @@
           <w:color w:val="0F243E" w:themeColor="text2" w:themeShade="80"/>
           <w:sz w:val="24"/>
           <w:szCs w:val="20"/>
+          <w:highlight w:val="green"/>
         </w:rPr>
         <w:t>es qu'un membre a déjà emprunté.</w:t>
       </w:r>

</xml_diff>